<commit_message>
Update Privacy Impact Assessment.docx
</commit_message>
<xml_diff>
--- a/assignment#2/Privacy Impact Assessment.docx
+++ b/assignment#2/Privacy Impact Assessment.docx
@@ -118,8 +118,39 @@
           <w:sz w:val="40"/>
           <w:szCs w:val="40"/>
         </w:rPr>
-        <w:t xml:space="preserve"> Impact Assessment</w:t>
-      </w:r>
+        <w:t xml:space="preserve"> </w:t>
+      </w:r>
+      <w:proofErr w:type="spellStart"/>
+      <w:r>
+        <w:rPr>
+          <w:b/>
+          <w:bCs/>
+          <w:sz w:val="40"/>
+          <w:szCs w:val="40"/>
+        </w:rPr>
+        <w:t>Impact</w:t>
+      </w:r>
+      <w:proofErr w:type="spellEnd"/>
+      <w:r>
+        <w:rPr>
+          <w:b/>
+          <w:bCs/>
+          <w:sz w:val="40"/>
+          <w:szCs w:val="40"/>
+        </w:rPr>
+        <w:t xml:space="preserve"> </w:t>
+      </w:r>
+      <w:proofErr w:type="spellStart"/>
+      <w:r>
+        <w:rPr>
+          <w:b/>
+          <w:bCs/>
+          <w:sz w:val="40"/>
+          <w:szCs w:val="40"/>
+        </w:rPr>
+        <w:t>Assessment</w:t>
+      </w:r>
+      <w:proofErr w:type="spellEnd"/>
     </w:p>
     <w:p/>
     <w:p>
@@ -1023,13 +1054,7 @@
         <w:ind w:left="1416"/>
       </w:pPr>
       <w:r>
-        <w:t xml:space="preserve">5.2.1. </w:t>
-      </w:r>
-      <w:r>
-        <w:t>Risco I – Acesso ilegítimo dos dados (Confidencialidade)</w:t>
-      </w:r>
-      <w:r>
-        <w:t xml:space="preserve"> ___14</w:t>
+        <w:t>5.2.1. Risco I – Acesso ilegítimo dos dados (Confidencialidade) ___14</w:t>
       </w:r>
     </w:p>
     <w:p>
@@ -1037,13 +1062,7 @@
         <w:ind w:left="1416"/>
       </w:pPr>
       <w:r>
-        <w:t xml:space="preserve">5.2.2. </w:t>
-      </w:r>
-      <w:r>
-        <w:t>Risco IN – Modificação indesejada dos dados (Integridade)</w:t>
-      </w:r>
-      <w:r>
-        <w:t xml:space="preserve"> _14</w:t>
+        <w:t>5.2.2. Risco IN – Modificação indesejada dos dados (Integridade) _14</w:t>
       </w:r>
     </w:p>
     <w:p>
@@ -1051,13 +1070,7 @@
         <w:ind w:left="1416"/>
       </w:pPr>
       <w:r>
-        <w:t xml:space="preserve">5.2.3. </w:t>
-      </w:r>
-      <w:r>
-        <w:t>Risco D – Desaparecimento dos dados (Disponibilidade)</w:t>
-      </w:r>
-      <w:r>
-        <w:t xml:space="preserve"> ___14</w:t>
+        <w:t>5.2.3. Risco D – Desaparecimento dos dados (Disponibilidade) ___14</w:t>
       </w:r>
     </w:p>
     <w:p>
@@ -1296,13 +1309,58 @@
         </w:rPr>
         <w:t xml:space="preserve"> </w:t>
       </w:r>
-    </w:p>
-    <w:p>
-      <w:pPr>
+      <w:r>
         <w:rPr>
           <w:rFonts w:ascii="Aptos" w:eastAsia="Aptos" w:hAnsi="Aptos" w:cs="Aptos"/>
           <w:color w:val="000000" w:themeColor="text1"/>
         </w:rPr>
+        <w:t xml:space="preserve">Para a avaliação inicial de riscos, assumimos um </w:t>
+      </w:r>
+      <w:proofErr w:type="spellStart"/>
+      <w:r>
+        <w:rPr>
+          <w:rFonts w:ascii="Aptos" w:eastAsia="Aptos" w:hAnsi="Aptos" w:cs="Aptos"/>
+          <w:i/>
+          <w:iCs/>
+          <w:color w:val="000000" w:themeColor="text1"/>
+        </w:rPr>
+        <w:t>plain</w:t>
+      </w:r>
+      <w:proofErr w:type="spellEnd"/>
+      <w:r>
+        <w:rPr>
+          <w:rFonts w:ascii="Aptos" w:eastAsia="Aptos" w:hAnsi="Aptos" w:cs="Aptos"/>
+          <w:i/>
+          <w:iCs/>
+          <w:color w:val="000000" w:themeColor="text1"/>
+        </w:rPr>
+        <w:t xml:space="preserve"> </w:t>
+      </w:r>
+      <w:proofErr w:type="spellStart"/>
+      <w:r>
+        <w:rPr>
+          <w:rFonts w:ascii="Aptos" w:eastAsia="Aptos" w:hAnsi="Aptos" w:cs="Aptos"/>
+          <w:i/>
+          <w:iCs/>
+          <w:color w:val="000000" w:themeColor="text1"/>
+        </w:rPr>
+        <w:t>setup</w:t>
+      </w:r>
+      <w:proofErr w:type="spellEnd"/>
+      <w:r>
+        <w:rPr>
+          <w:rFonts w:ascii="Aptos" w:eastAsia="Aptos" w:hAnsi="Aptos" w:cs="Aptos"/>
+          <w:color w:val="000000" w:themeColor="text1"/>
+        </w:rPr>
+        <w:t xml:space="preserve"> – ou seja, um ambiente sem qualquer medida de proteção (dados em texto claro, sem TLS, sem autenticação forte e sem cifragem em repouso).</w:t>
+      </w:r>
+    </w:p>
+    <w:p>
+      <w:pPr>
+        <w:rPr>
+          <w:rFonts w:ascii="Aptos" w:eastAsia="Aptos" w:hAnsi="Aptos" w:cs="Aptos"/>
+          <w:color w:val="000000" w:themeColor="text1"/>
+        </w:rPr>
       </w:pPr>
     </w:p>
     <w:p>
@@ -1375,7 +1433,7 @@
           <w:noProof/>
         </w:rPr>
         <w:drawing>
-          <wp:anchor distT="0" distB="0" distL="114300" distR="114300" simplePos="0" relativeHeight="251663360" behindDoc="1" locked="0" layoutInCell="1" allowOverlap="1" wp14:anchorId="45DA84AB" wp14:editId="455752F2">
+          <wp:anchor distT="0" distB="0" distL="114300" distR="114300" simplePos="0" relativeHeight="251663360" behindDoc="1" locked="0" layoutInCell="1" allowOverlap="1" wp14:anchorId="45DA84AB" wp14:editId="460181E3">
             <wp:simplePos x="0" y="0"/>
             <wp:positionH relativeFrom="column">
               <wp:posOffset>339725</wp:posOffset>
@@ -1455,11 +1513,6 @@
     <w:p/>
     <w:p/>
     <w:p/>
-    <w:p/>
-    <w:p/>
-    <w:p/>
-    <w:p/>
-    <w:p/>
     <w:p>
       <w:pPr>
         <w:rPr>
@@ -1476,6 +1529,7 @@
           <w:sz w:val="28"/>
           <w:szCs w:val="28"/>
         </w:rPr>
+        <w:lastRenderedPageBreak/>
         <w:t>2.2</w:t>
       </w:r>
       <w:r>
@@ -2270,8 +2324,9 @@
         <w:rPr>
           <w:noProof/>
         </w:rPr>
+        <w:lastRenderedPageBreak/>
         <w:drawing>
-          <wp:inline distT="0" distB="0" distL="0" distR="0" wp14:anchorId="604F87CF" wp14:editId="79EDA09F">
+          <wp:inline distT="0" distB="0" distL="0" distR="0" wp14:anchorId="604F87CF" wp14:editId="33C920F1">
             <wp:extent cx="4034459" cy="2138680"/>
             <wp:effectExtent l="0" t="0" r="4445" b="0"/>
             <wp:docPr id="1445046362" name="Imagem 1" descr="Uma imagem com texto, captura de ecrã, Tipo de letra, Retângulo"/>
@@ -2766,7 +2821,6 @@
           </w:tcPr>
           <w:p>
             <w:r>
-              <w:lastRenderedPageBreak/>
               <w:t>1</w:t>
             </w:r>
           </w:p>
@@ -2817,6 +2871,7 @@
           <w:sz w:val="28"/>
           <w:szCs w:val="28"/>
         </w:rPr>
+        <w:lastRenderedPageBreak/>
         <w:t>3.2</w:t>
       </w:r>
       <w:r>
@@ -3396,6 +3451,7 @@
           <w:b/>
           <w:bCs/>
         </w:rPr>
+        <w:lastRenderedPageBreak/>
         <w:t>3.2.2</w:t>
       </w:r>
       <w:r>
@@ -3955,7 +4011,6 @@
         </w:numPr>
       </w:pPr>
       <w:r>
-        <w:lastRenderedPageBreak/>
         <w:t>Perda de dados recolhidos</w:t>
       </w:r>
       <w:r>
@@ -4490,7 +4545,6 @@
         <w:spacing w:line="259" w:lineRule="auto"/>
       </w:pPr>
       <w:r>
-        <w:lastRenderedPageBreak/>
         <w:t xml:space="preserve">Por último, o </w:t>
       </w:r>
       <w:r>
@@ -4540,6 +4594,7 @@
         <w:rPr>
           <w:noProof/>
         </w:rPr>
+        <w:lastRenderedPageBreak/>
         <w:drawing>
           <wp:inline distT="0" distB="0" distL="0" distR="0" wp14:anchorId="019161C3" wp14:editId="104BF143">
             <wp:extent cx="3434767" cy="3752433"/>
@@ -4871,7 +4926,6 @@
         </w:numPr>
       </w:pPr>
       <w:r>
-        <w:lastRenderedPageBreak/>
         <w:t xml:space="preserve">Usar autenticação </w:t>
       </w:r>
       <w:proofErr w:type="spellStart"/>
@@ -4913,6 +4967,7 @@
         </w:numPr>
       </w:pPr>
       <w:r>
+        <w:lastRenderedPageBreak/>
         <w:t>Aplicar criptografia AES-256 com as chaves armazenadas em H</w:t>
       </w:r>
       <w:r>
@@ -5420,7 +5475,6 @@
         </w:numPr>
       </w:pPr>
       <w:r>
-        <w:lastRenderedPageBreak/>
         <w:t xml:space="preserve">Automatizar o modo </w:t>
       </w:r>
       <w:r>
@@ -5462,6 +5516,7 @@
         </w:numPr>
       </w:pPr>
       <w:r>
+        <w:lastRenderedPageBreak/>
         <w:t>Definir SLA (</w:t>
       </w:r>
       <w:proofErr w:type="spellStart"/>
@@ -5961,7 +6016,7 @@
       </w:tr>
       <w:tr>
         <w:trPr>
-          <w:trHeight w:val="2470"/>
+          <w:trHeight w:val="1125"/>
         </w:trPr>
         <w:tc>
           <w:tcPr>
@@ -6755,7 +6810,6 @@
         </w:numPr>
       </w:pPr>
       <w:r>
-        <w:lastRenderedPageBreak/>
         <w:t>Criptografia em trânsito e em repouso: TLS</w:t>
       </w:r>
       <w:r>
@@ -6792,6 +6846,7 @@
         </w:numPr>
       </w:pPr>
       <w:r>
+        <w:lastRenderedPageBreak/>
         <w:t xml:space="preserve">Assinaturas e </w:t>
       </w:r>
       <w:proofErr w:type="spellStart"/>
@@ -7383,7 +7438,6 @@
           <w:sz w:val="28"/>
           <w:szCs w:val="28"/>
         </w:rPr>
-        <w:lastRenderedPageBreak/>
         <w:t>5.2 Reavaliação dos Riscos</w:t>
       </w:r>
     </w:p>
@@ -7447,6 +7501,7 @@
           <w:b/>
           <w:bCs/>
         </w:rPr>
+        <w:lastRenderedPageBreak/>
         <w:t>Situação inicial:</w:t>
       </w:r>
       <w:r>
@@ -8191,14 +8246,7 @@
         <w:rPr>
           <w:rFonts w:ascii="Aptos" w:eastAsia="Aptos" w:hAnsi="Aptos" w:cs="Aptos"/>
         </w:rPr>
-        <w:t xml:space="preserve"> No entanto, a gestão de riscos deve sim, </w:t>
-      </w:r>
-      <w:r>
-        <w:rPr>
-          <w:rFonts w:ascii="Aptos" w:eastAsia="Aptos" w:hAnsi="Aptos" w:cs="Aptos"/>
-        </w:rPr>
-        <w:lastRenderedPageBreak/>
-        <w:t xml:space="preserve">permanecer dinâmica, com monitorização </w:t>
+        <w:t xml:space="preserve"> No entanto, a gestão de riscos deve sim, permanecer dinâmica, com monitorização </w:t>
       </w:r>
       <w:r>
         <w:rPr>
@@ -8258,6 +8306,7 @@
     <w:p/>
     <w:p>
       <w:r>
+        <w:lastRenderedPageBreak/>
         <w:t xml:space="preserve">O presente </w:t>
       </w:r>
       <w:proofErr w:type="spellStart"/>
@@ -9388,7 +9437,29 @@
           <w:lang w:val="en-US" w:eastAsia="en-US"/>
           <w14:ligatures w14:val="standardContextual"/>
         </w:rPr>
-        <w:t xml:space="preserve"> Geral de Proteção de Dados (RGPD). [online] Available at:</w:t>
+        <w:t xml:space="preserve"> Geral de </w:t>
+      </w:r>
+      <w:proofErr w:type="spellStart"/>
+      <w:r>
+        <w:rPr>
+          <w:rFonts w:asciiTheme="minorHAnsi" w:eastAsiaTheme="minorEastAsia" w:hAnsiTheme="minorHAnsi" w:cstheme="minorBidi"/>
+          <w:color w:val="000000" w:themeColor="text1"/>
+          <w:kern w:val="2"/>
+          <w:lang w:val="en-US" w:eastAsia="en-US"/>
+          <w14:ligatures w14:val="standardContextual"/>
+        </w:rPr>
+        <w:t>Proteção</w:t>
+      </w:r>
+      <w:proofErr w:type="spellEnd"/>
+      <w:r>
+        <w:rPr>
+          <w:rFonts w:asciiTheme="minorHAnsi" w:eastAsiaTheme="minorEastAsia" w:hAnsiTheme="minorHAnsi" w:cstheme="minorBidi"/>
+          <w:color w:val="000000" w:themeColor="text1"/>
+          <w:kern w:val="2"/>
+          <w:lang w:val="en-US" w:eastAsia="en-US"/>
+          <w14:ligatures w14:val="standardContextual"/>
+        </w:rPr>
+        <w:t xml:space="preserve"> de Dados (RGPD). [online] Available at:</w:t>
       </w:r>
       <w:r>
         <w:rPr>
@@ -9468,7 +9539,6 @@
           <w:lang w:val="en-US" w:eastAsia="en-US"/>
           <w14:ligatures w14:val="standardContextual"/>
         </w:rPr>
-        <w:lastRenderedPageBreak/>
         <w:t xml:space="preserve">[7] </w:t>
       </w:r>
       <w:r>
@@ -9501,7 +9571,51 @@
           <w:lang w:val="en-US" w:eastAsia="en-US"/>
           <w14:ligatures w14:val="standardContextual"/>
         </w:rPr>
-        <w:t xml:space="preserve"> Priberam, Dicionário Online de Português Contemporâneo. [online] Dicionário Priberam. Available at:</w:t>
+        <w:t xml:space="preserve"> </w:t>
+      </w:r>
+      <w:proofErr w:type="spellStart"/>
+      <w:r>
+        <w:rPr>
+          <w:rFonts w:asciiTheme="minorHAnsi" w:eastAsiaTheme="minorEastAsia" w:hAnsiTheme="minorHAnsi" w:cstheme="minorBidi"/>
+          <w:color w:val="000000" w:themeColor="text1"/>
+          <w:kern w:val="2"/>
+          <w:lang w:val="en-US" w:eastAsia="en-US"/>
+          <w14:ligatures w14:val="standardContextual"/>
+        </w:rPr>
+        <w:t>Priberam</w:t>
+      </w:r>
+      <w:proofErr w:type="spellEnd"/>
+      <w:r>
+        <w:rPr>
+          <w:rFonts w:asciiTheme="minorHAnsi" w:eastAsiaTheme="minorEastAsia" w:hAnsiTheme="minorHAnsi" w:cstheme="minorBidi"/>
+          <w:color w:val="000000" w:themeColor="text1"/>
+          <w:kern w:val="2"/>
+          <w:lang w:val="en-US" w:eastAsia="en-US"/>
+          <w14:ligatures w14:val="standardContextual"/>
+        </w:rPr>
+        <w:t xml:space="preserve">, </w:t>
+      </w:r>
+      <w:proofErr w:type="spellStart"/>
+      <w:r>
+        <w:rPr>
+          <w:rFonts w:asciiTheme="minorHAnsi" w:eastAsiaTheme="minorEastAsia" w:hAnsiTheme="minorHAnsi" w:cstheme="minorBidi"/>
+          <w:color w:val="000000" w:themeColor="text1"/>
+          <w:kern w:val="2"/>
+          <w:lang w:val="en-US" w:eastAsia="en-US"/>
+          <w14:ligatures w14:val="standardContextual"/>
+        </w:rPr>
+        <w:t>Dicionário</w:t>
+      </w:r>
+      <w:proofErr w:type="spellEnd"/>
+      <w:r>
+        <w:rPr>
+          <w:rFonts w:asciiTheme="minorHAnsi" w:eastAsiaTheme="minorEastAsia" w:hAnsiTheme="minorHAnsi" w:cstheme="minorBidi"/>
+          <w:color w:val="000000" w:themeColor="text1"/>
+          <w:kern w:val="2"/>
+          <w:lang w:val="en-US" w:eastAsia="en-US"/>
+          <w14:ligatures w14:val="standardContextual"/>
+        </w:rPr>
+        <w:t xml:space="preserve"> Online de Português Contemporâneo. [online] Dicionário Priberam. Available at:</w:t>
       </w:r>
       <w:r>
         <w:rPr>
@@ -9581,6 +9695,7 @@
           <w:lang w:val="en-US" w:eastAsia="en-US"/>
           <w14:ligatures w14:val="standardContextual"/>
         </w:rPr>
+        <w:lastRenderedPageBreak/>
         <w:t xml:space="preserve">[8] </w:t>
       </w:r>
       <w:r>
@@ -9952,6 +10067,7 @@
           <w:color w:val="000000"/>
         </w:rPr>
       </w:pPr>
+      <w:proofErr w:type="gramStart"/>
       <w:r>
         <w:rPr>
           <w:rFonts w:ascii="Calibri" w:hAnsi="Calibri" w:cs="Calibri"/>
@@ -9964,7 +10080,15 @@
           <w:rFonts w:ascii="Calibri" w:hAnsi="Calibri" w:cs="Calibri"/>
           <w:color w:val="000000"/>
         </w:rPr>
-        <w:t>[12]</w:t>
+        <w:t>[</w:t>
+      </w:r>
+      <w:proofErr w:type="gramEnd"/>
+      <w:r>
+        <w:rPr>
+          <w:rFonts w:ascii="Calibri" w:hAnsi="Calibri" w:cs="Calibri"/>
+          <w:color w:val="000000"/>
+        </w:rPr>
+        <w:t>12]</w:t>
       </w:r>
       <w:r>
         <w:rPr>
@@ -10519,7 +10643,23 @@
           <w:rFonts w:ascii="Calibri" w:hAnsi="Calibri" w:cs="Calibri"/>
           <w:color w:val="000000"/>
         </w:rPr>
-        <w:t xml:space="preserve"> at:</w:t>
+        <w:t xml:space="preserve"> </w:t>
+      </w:r>
+      <w:proofErr w:type="spellStart"/>
+      <w:r>
+        <w:rPr>
+          <w:rFonts w:ascii="Calibri" w:hAnsi="Calibri" w:cs="Calibri"/>
+          <w:color w:val="000000"/>
+        </w:rPr>
+        <w:t>at</w:t>
+      </w:r>
+      <w:proofErr w:type="spellEnd"/>
+      <w:r>
+        <w:rPr>
+          <w:rFonts w:ascii="Calibri" w:hAnsi="Calibri" w:cs="Calibri"/>
+          <w:color w:val="000000"/>
+        </w:rPr>
+        <w:t>:</w:t>
       </w:r>
       <w:r>
         <w:rPr>
@@ -10831,7 +10971,6 @@
           <w:rFonts w:ascii="Calibri" w:hAnsi="Calibri" w:cs="Calibri"/>
           <w:color w:val="000000"/>
         </w:rPr>
-        <w:lastRenderedPageBreak/>
         <w:t xml:space="preserve">[18] </w:t>
       </w:r>
       <w:r>
@@ -10901,17 +11040,8 @@
           <w:rFonts w:ascii="Calibri" w:hAnsi="Calibri" w:cs="Calibri"/>
           <w:color w:val="000000"/>
         </w:rPr>
-        <w:t xml:space="preserve"> </w:t>
-      </w:r>
-      <w:proofErr w:type="spellStart"/>
-      <w:r>
-        <w:rPr>
-          <w:rFonts w:ascii="Calibri" w:hAnsi="Calibri" w:cs="Calibri"/>
-          <w:color w:val="000000"/>
-        </w:rPr>
-        <w:t>at</w:t>
-      </w:r>
-      <w:proofErr w:type="spellEnd"/>
+        <w:t xml:space="preserve"> at</w:t>
+      </w:r>
       <w:r>
         <w:rPr>
           <w:rFonts w:ascii="Calibri" w:hAnsi="Calibri" w:cs="Calibri"/>
@@ -11915,13 +12045,7 @@
       </w:r>
       <w:proofErr w:type="spellEnd"/>
       <w:r>
-        <w:t xml:space="preserve"> é um arquivo de log onde apenas novos </w:t>
-      </w:r>
-      <w:r>
-        <w:t>registos</w:t>
-      </w:r>
-      <w:r>
-        <w:t xml:space="preserve"> podem ser adicionados no final, nunca alterados ou excluídos.</w:t>
+        <w:t xml:space="preserve"> é um arquivo de log onde apenas novos registos podem ser adicionados no final, nunca alterados ou excluídos.</w:t>
       </w:r>
     </w:p>
   </w:footnote>
@@ -22068,6 +22192,7 @@
   <w:style w:type="character" w:default="1" w:styleId="Tipodeletrapredefinidodopargrafo">
     <w:name w:val="Default Paragraph Font"/>
     <w:uiPriority w:val="1"/>
+    <w:semiHidden/>
     <w:unhideWhenUsed/>
   </w:style>
   <w:style w:type="table" w:default="1" w:styleId="Tabelanormal">

</xml_diff>